<commit_message>
Adicionado Casos de Uso
</commit_message>
<xml_diff>
--- a/Documento de Requisitos Es.docx
+++ b/Documento de Requisitos Es.docx
@@ -1271,6 +1271,24 @@
           <w:szCs w:val="24"/>
         </w:rPr>
       </w:pPr>
+      <w:proofErr w:type="spellStart"/>
+      <w:r>
+        <w:rPr>
+          <w:bCs/>
+          <w:sz w:val="24"/>
+          <w:szCs w:val="24"/>
+        </w:rPr>
+        <w:t>RF_QF1</w:t>
+      </w:r>
+      <w:proofErr w:type="spellEnd"/>
+      <w:r>
+        <w:rPr>
+          <w:bCs/>
+          <w:sz w:val="24"/>
+          <w:szCs w:val="24"/>
+        </w:rPr>
+        <w:t xml:space="preserve"> - </w:t>
+      </w:r>
       <w:r>
         <w:rPr>
           <w:bCs/>
@@ -1278,6 +1296,46 @@
           <w:szCs w:val="24"/>
         </w:rPr>
         <w:t>O sistema deve facilitar as tarefas dos funcionários do Restaurante Universitário, com relação ao tempo de produção e desperdício de alimentos.</w:t>
+      </w:r>
+    </w:p>
+    <w:p>
+      <w:pPr>
+        <w:ind w:firstLine="720"/>
+        <w:jc w:val="both"/>
+        <w:rPr>
+          <w:bCs/>
+          <w:sz w:val="24"/>
+          <w:szCs w:val="24"/>
+        </w:rPr>
+      </w:pPr>
+    </w:p>
+    <w:p>
+      <w:pPr>
+        <w:ind w:firstLine="720"/>
+        <w:jc w:val="both"/>
+        <w:rPr>
+          <w:bCs/>
+          <w:sz w:val="24"/>
+          <w:szCs w:val="24"/>
+        </w:rPr>
+      </w:pPr>
+      <w:proofErr w:type="spellStart"/>
+      <w:r>
+        <w:rPr>
+          <w:bCs/>
+          <w:sz w:val="24"/>
+          <w:szCs w:val="24"/>
+        </w:rPr>
+        <w:t>RF_QF2</w:t>
+      </w:r>
+      <w:proofErr w:type="spellEnd"/>
+      <w:r>
+        <w:rPr>
+          <w:bCs/>
+          <w:sz w:val="24"/>
+          <w:szCs w:val="24"/>
+        </w:rPr>
+        <w:t xml:space="preserve"> – Para os funcionários terem acesso ao sistema, devem ter uma identificação por meio do identificador institucional e senha. </w:t>
       </w:r>
     </w:p>
     <w:p>
@@ -1322,13 +1380,80 @@
           <w:szCs w:val="24"/>
         </w:rPr>
       </w:pPr>
-      <w:r>
-        <w:rPr>
-          <w:bCs/>
-          <w:sz w:val="24"/>
-          <w:szCs w:val="24"/>
-        </w:rPr>
-        <w:t>O treinamento para os funcionários deve ser suficiente para utilização do sistema, por parte destes. Deve ser intuitivo para os universitários.</w:t>
+      <w:proofErr w:type="spellStart"/>
+      <w:r>
+        <w:rPr>
+          <w:bCs/>
+          <w:sz w:val="24"/>
+          <w:szCs w:val="24"/>
+        </w:rPr>
+        <w:t>RF_QU1</w:t>
+      </w:r>
+      <w:proofErr w:type="spellEnd"/>
+      <w:r>
+        <w:rPr>
+          <w:bCs/>
+          <w:sz w:val="24"/>
+          <w:szCs w:val="24"/>
+        </w:rPr>
+        <w:t xml:space="preserve"> – Instrutores devem realizar treinamento com os funcionários.</w:t>
+      </w:r>
+    </w:p>
+    <w:p>
+      <w:pPr>
+        <w:ind w:firstLine="720"/>
+        <w:jc w:val="both"/>
+        <w:rPr>
+          <w:bCs/>
+          <w:sz w:val="24"/>
+          <w:szCs w:val="24"/>
+        </w:rPr>
+      </w:pPr>
+      <w:r>
+        <w:rPr>
+          <w:bCs/>
+          <w:sz w:val="24"/>
+          <w:szCs w:val="24"/>
+        </w:rPr>
+        <w:t xml:space="preserve"> </w:t>
+      </w:r>
+    </w:p>
+    <w:p>
+      <w:pPr>
+        <w:ind w:firstLine="720"/>
+        <w:jc w:val="both"/>
+        <w:rPr>
+          <w:bCs/>
+          <w:sz w:val="24"/>
+          <w:szCs w:val="24"/>
+        </w:rPr>
+      </w:pPr>
+      <w:proofErr w:type="spellStart"/>
+      <w:r>
+        <w:rPr>
+          <w:bCs/>
+          <w:sz w:val="24"/>
+          <w:szCs w:val="24"/>
+        </w:rPr>
+        <w:lastRenderedPageBreak/>
+        <w:t>RF_QU2</w:t>
+      </w:r>
+      <w:proofErr w:type="spellEnd"/>
+      <w:r>
+        <w:rPr>
+          <w:bCs/>
+          <w:sz w:val="24"/>
+          <w:szCs w:val="24"/>
+        </w:rPr>
+        <w:t xml:space="preserve"> - </w:t>
+      </w:r>
+      <w:r>
+        <w:rPr>
+          <w:bCs/>
+          <w:sz w:val="24"/>
+          <w:szCs w:val="24"/>
+        </w:rPr>
+        <w:t>Deve ser intuitivo para os universitários.</w:t>
       </w:r>
     </w:p>
     <w:p>
@@ -1372,13 +1497,30 @@
           <w:szCs w:val="24"/>
         </w:rPr>
       </w:pPr>
-      <w:r>
-        <w:rPr>
-          <w:bCs/>
-          <w:sz w:val="24"/>
-          <w:szCs w:val="24"/>
-        </w:rPr>
-        <w:lastRenderedPageBreak/>
+      <w:proofErr w:type="spellStart"/>
+      <w:r>
+        <w:rPr>
+          <w:bCs/>
+          <w:sz w:val="24"/>
+          <w:szCs w:val="24"/>
+        </w:rPr>
+        <w:t>RF_QC1</w:t>
+      </w:r>
+      <w:proofErr w:type="spellEnd"/>
+      <w:r>
+        <w:rPr>
+          <w:bCs/>
+          <w:sz w:val="24"/>
+          <w:szCs w:val="24"/>
+        </w:rPr>
+        <w:t xml:space="preserve"> - </w:t>
+      </w:r>
+      <w:r>
+        <w:rPr>
+          <w:bCs/>
+          <w:sz w:val="24"/>
+          <w:szCs w:val="24"/>
+        </w:rPr>
         <w:t>O sistema deve cumprir com os requisitos funcionais declarados anteriormente.</w:t>
       </w:r>
     </w:p>
@@ -1424,6 +1566,24 @@
           <w:szCs w:val="24"/>
         </w:rPr>
       </w:pPr>
+      <w:proofErr w:type="spellStart"/>
+      <w:r>
+        <w:rPr>
+          <w:bCs/>
+          <w:sz w:val="24"/>
+          <w:szCs w:val="24"/>
+        </w:rPr>
+        <w:t>RF_QE1</w:t>
+      </w:r>
+      <w:proofErr w:type="spellEnd"/>
+      <w:r>
+        <w:rPr>
+          <w:bCs/>
+          <w:sz w:val="24"/>
+          <w:szCs w:val="24"/>
+        </w:rPr>
+        <w:t xml:space="preserve"> - </w:t>
+      </w:r>
       <w:r>
         <w:rPr>
           <w:bCs/>
@@ -1475,6 +1635,24 @@
           <w:szCs w:val="24"/>
         </w:rPr>
       </w:pPr>
+      <w:proofErr w:type="spellStart"/>
+      <w:r>
+        <w:rPr>
+          <w:bCs/>
+          <w:sz w:val="24"/>
+          <w:szCs w:val="24"/>
+        </w:rPr>
+        <w:t>RF_QM1</w:t>
+      </w:r>
+      <w:proofErr w:type="spellEnd"/>
+      <w:r>
+        <w:rPr>
+          <w:bCs/>
+          <w:sz w:val="24"/>
+          <w:szCs w:val="24"/>
+        </w:rPr>
+        <w:t xml:space="preserve"> - </w:t>
+      </w:r>
       <w:r>
         <w:rPr>
           <w:bCs/>
@@ -1526,6 +1704,24 @@
           <w:szCs w:val="24"/>
         </w:rPr>
       </w:pPr>
+      <w:proofErr w:type="spellStart"/>
+      <w:r>
+        <w:rPr>
+          <w:bCs/>
+          <w:sz w:val="24"/>
+          <w:szCs w:val="24"/>
+        </w:rPr>
+        <w:t>RF_QP1</w:t>
+      </w:r>
+      <w:proofErr w:type="spellEnd"/>
+      <w:r>
+        <w:rPr>
+          <w:bCs/>
+          <w:sz w:val="24"/>
+          <w:szCs w:val="24"/>
+        </w:rPr>
+        <w:t xml:space="preserve"> - </w:t>
+      </w:r>
       <w:r>
         <w:rPr>
           <w:bCs/>
@@ -1629,6 +1825,16 @@
     </w:p>
     <w:sdt>
       <w:sdtPr>
+        <w:rPr>
+          <w:rFonts w:asciiTheme="majorHAnsi" w:eastAsiaTheme="majorEastAsia" w:hAnsiTheme="majorHAnsi" w:cstheme="majorBidi"/>
+          <w:b w:val="0"/>
+          <w:bCs w:val="0"/>
+          <w:i w:val="0"/>
+          <w:iCs w:val="0"/>
+          <w:color w:val="365F91" w:themeColor="accent1" w:themeShade="BF"/>
+          <w:sz w:val="32"/>
+          <w:szCs w:val="32"/>
+        </w:rPr>
         <w:id w:val="1861241606"/>
         <w:docPartObj>
           <w:docPartGallery w:val="Table of Contents"/>
@@ -1637,12 +1843,6 @@
       </w:sdtPr>
       <w:sdtEndPr>
         <w:rPr>
-          <w:rFonts w:eastAsiaTheme="majorEastAsia" w:cstheme="majorBidi"/>
-          <w:b w:val="0"/>
-          <w:bCs w:val="0"/>
-          <w:i w:val="0"/>
-          <w:iCs w:val="0"/>
-          <w:color w:val="365F91" w:themeColor="accent1" w:themeShade="BF"/>
           <w:sz w:val="20"/>
           <w:szCs w:val="20"/>
         </w:rPr>

</xml_diff>